<commit_message>
Part 2 V2 done
Draft 2 of Part 2 is complete
</commit_message>
<xml_diff>
--- a/Editing Rules.docx
+++ b/Editing Rules.docx
@@ -496,6 +496,50 @@
       </w:r>
       <w:r>
         <w:t xml:space="preserve"> Vary sentence lengths. Do not use any hyphens or dashes to break up sentences. </w:t>
+      </w:r>
+    </w:p>
+    <w:p>
+      <w:pPr>
+        <w:numPr>
+          <w:ilvl w:val="0"/>
+          <w:numId w:val="3"/>
+        </w:numPr>
+      </w:pPr>
+      <w:proofErr w:type="spellStart"/>
+      <w:r>
+        <w:rPr>
+          <w:b/>
+          <w:bCs/>
+        </w:rPr>
+        <w:lastRenderedPageBreak/>
+        <w:t>Bayanic</w:t>
+      </w:r>
+      <w:proofErr w:type="spellEnd"/>
+      <w:r>
+        <w:rPr>
+          <w:b/>
+          <w:bCs/>
+        </w:rPr>
+        <w:t xml:space="preserve"> Calendar Rule:</w:t>
+      </w:r>
+      <w:r>
+        <w:t xml:space="preserve"> If any dates occur, make the </w:t>
+      </w:r>
+      <w:proofErr w:type="spellStart"/>
+      <w:r>
+        <w:t>Bayanic</w:t>
+      </w:r>
+      <w:proofErr w:type="spellEnd"/>
+      <w:r>
+        <w:t xml:space="preserve"> date the primary date and the Gregorian date in parenthesis. The </w:t>
+      </w:r>
+      <w:proofErr w:type="spellStart"/>
+      <w:r>
+        <w:t>Bayanic</w:t>
+      </w:r>
+      <w:proofErr w:type="spellEnd"/>
+      <w:r>
+        <w:t xml:space="preserve"> Calendar Year 0 starts May 23, 1844 with Year 1 starting on the spring equinox of 1845. </w:t>
       </w:r>
     </w:p>
     <w:p/>

</xml_diff>